<commit_message>
CR: ds topics intro + metrics
</commit_message>
<xml_diff>
--- a/DS - Common Ground/1 - Intro/Part 0 Drive.docx
+++ b/DS - Common Ground/1 - Intro/Part 0 Drive.docx
@@ -1,6 +1,6 @@
 
 <file path=word/document.xml><?xml version="1.0" encoding="utf-8"?>
-<w:document xmlns:wpc="http://schemas.microsoft.com/office/word/2010/wordprocessingCanvas" xmlns:mc="http://schemas.openxmlformats.org/markup-compatibility/2006" xmlns:o="urn:schemas-microsoft-com:office:office" xmlns:r="http://schemas.openxmlformats.org/officeDocument/2006/relationships" xmlns:m="http://schemas.openxmlformats.org/officeDocument/2006/math" xmlns:v="urn:schemas-microsoft-com:vml" xmlns:wp14="http://schemas.microsoft.com/office/word/2010/wordprocessingDrawing" xmlns:wp="http://schemas.openxmlformats.org/drawingml/2006/wordprocessingDrawing" xmlns:w10="urn:schemas-microsoft-com:office:word" xmlns:w="http://schemas.openxmlformats.org/wordprocessingml/2006/main" xmlns:w14="http://schemas.microsoft.com/office/word/2010/wordml" xmlns:w15="http://schemas.microsoft.com/office/word/2012/wordml" xmlns:wpg="http://schemas.microsoft.com/office/word/2010/wordprocessingGroup" xmlns:wpi="http://schemas.microsoft.com/office/word/2010/wordprocessingInk" xmlns:wne="http://schemas.microsoft.com/office/word/2006/wordml" xmlns:wps="http://schemas.microsoft.com/office/word/2010/wordprocessingShape" mc:Ignorable="w14 w15 wp14">
+<w:document xmlns:wpc="http://schemas.microsoft.com/office/word/2010/wordprocessingCanvas" xmlns:cx="http://schemas.microsoft.com/office/drawing/2014/chartex" xmlns:cx1="http://schemas.microsoft.com/office/drawing/2015/9/8/chartex" xmlns:cx2="http://schemas.microsoft.com/office/drawing/2015/10/21/chartex" xmlns:cx3="http://schemas.microsoft.com/office/drawing/2016/5/9/chartex" xmlns:cx4="http://schemas.microsoft.com/office/drawing/2016/5/10/chartex" xmlns:cx5="http://schemas.microsoft.com/office/drawing/2016/5/11/chartex" xmlns:cx6="http://schemas.microsoft.com/office/drawing/2016/5/12/chartex" xmlns:cx7="http://schemas.microsoft.com/office/drawing/2016/5/13/chartex" xmlns:cx8="http://schemas.microsoft.com/office/drawing/2016/5/14/chartex" xmlns:mc="http://schemas.openxmlformats.org/markup-compatibility/2006" xmlns:aink="http://schemas.microsoft.com/office/drawing/2016/ink" xmlns:am3d="http://schemas.microsoft.com/office/drawing/2017/model3d" xmlns:o="urn:schemas-microsoft-com:office:office" xmlns:r="http://schemas.openxmlformats.org/officeDocument/2006/relationships" xmlns:m="http://schemas.openxmlformats.org/officeDocument/2006/math" xmlns:v="urn:schemas-microsoft-com:vml" xmlns:wp14="http://schemas.microsoft.com/office/word/2010/wordprocessingDrawing" xmlns:wp="http://schemas.openxmlformats.org/drawingml/2006/wordprocessingDrawing" xmlns:w10="urn:schemas-microsoft-com:office:word" xmlns:w="http://schemas.openxmlformats.org/wordprocessingml/2006/main" xmlns:w14="http://schemas.microsoft.com/office/word/2010/wordml" xmlns:w15="http://schemas.microsoft.com/office/word/2012/wordml" xmlns:w16cex="http://schemas.microsoft.com/office/word/2018/wordml/cex" xmlns:w16cid="http://schemas.microsoft.com/office/word/2016/wordml/cid" xmlns:w16="http://schemas.microsoft.com/office/word/2018/wordml" xmlns:w16se="http://schemas.microsoft.com/office/word/2015/wordml/symex" xmlns:wpg="http://schemas.microsoft.com/office/word/2010/wordprocessingGroup" xmlns:wpi="http://schemas.microsoft.com/office/word/2010/wordprocessingInk" xmlns:wne="http://schemas.microsoft.com/office/word/2006/wordml" xmlns:wps="http://schemas.microsoft.com/office/word/2010/wordprocessingShape" mc:Ignorable="w14 w15 w16se w16cid w16 w16cex wp14">
   <w:body>
     <w:p>
       <w:pPr>
@@ -106,8 +106,6 @@
             </m:r>
           </m:sub>
         </m:sSub>
-        <w:bookmarkStart w:id="0" w:name="_GoBack"/>
-        <w:bookmarkEnd w:id="0"/>
         <m:r>
           <w:rPr>
             <w:rFonts w:ascii="Cambria Math" w:hAnsi="Cambria Math"/>
@@ -252,6 +250,7 @@
         </w:rPr>
         <w:t>) ולאחר מכן מנ</w:t>
       </w:r>
+      <w:proofErr w:type="spellStart"/>
       <w:r>
         <w:rPr>
           <w:rFonts w:eastAsiaTheme="minorEastAsia" w:hint="cs"/>
@@ -264,7 +263,15 @@
           <w:rFonts w:eastAsiaTheme="minorEastAsia" w:hint="cs"/>
           <w:rtl/>
         </w:rPr>
-        <w:t xml:space="preserve">ות למצוא ערכים למשתנים </w:t>
+        <w:t>ות</w:t>
+      </w:r>
+      <w:proofErr w:type="spellEnd"/>
+      <w:r>
+        <w:rPr>
+          <w:rFonts w:eastAsiaTheme="minorEastAsia" w:hint="cs"/>
+          <w:rtl/>
+        </w:rPr>
+        <w:t xml:space="preserve"> למצוא ערכים למשתנים </w:t>
       </w:r>
       <m:oMath>
         <m:sSub>
@@ -299,21 +306,93 @@
           <w:rFonts w:eastAsiaTheme="minorEastAsia" w:hint="cs"/>
           <w:rtl/>
         </w:rPr>
-        <w:t xml:space="preserve"> בעזרת פונקצ</w:t>
-      </w:r>
-      <w:r>
-        <w:rPr>
-          <w:rFonts w:eastAsiaTheme="minorEastAsia" w:hint="cs"/>
-          <w:rtl/>
-        </w:rPr>
-        <w:t>י</w:t>
-      </w:r>
-      <w:r>
-        <w:rPr>
-          <w:rFonts w:eastAsiaTheme="minorEastAsia" w:hint="cs"/>
-          <w:rtl/>
-        </w:rPr>
-        <w:t xml:space="preserve">ית מטרה כלשהי (כמו </w:t>
+        <w:t xml:space="preserve"> בעזרת </w:t>
+      </w:r>
+      <w:del w:id="0" w:author="jonathan kahana" w:date="2020-05-11T14:52:00Z">
+        <w:r>
+          <w:rPr>
+            <w:rFonts w:eastAsiaTheme="minorEastAsia" w:hint="cs"/>
+            <w:rtl/>
+          </w:rPr>
+          <w:delText>פונקצ</w:delText>
+        </w:r>
+        <w:r>
+          <w:rPr>
+            <w:rFonts w:eastAsiaTheme="minorEastAsia" w:hint="cs"/>
+            <w:rtl/>
+          </w:rPr>
+          <w:delText>י</w:delText>
+        </w:r>
+        <w:r>
+          <w:rPr>
+            <w:rFonts w:eastAsiaTheme="minorEastAsia" w:hint="cs"/>
+            <w:rtl/>
+          </w:rPr>
+          <w:delText xml:space="preserve">ית מטרה </w:delText>
+        </w:r>
+      </w:del>
+      <w:proofErr w:type="spellStart"/>
+      <w:ins w:id="1" w:author="jonathan kahana" w:date="2020-05-11T14:52:00Z">
+        <w:r>
+          <w:rPr>
+            <w:rFonts w:eastAsiaTheme="minorEastAsia" w:hint="cs"/>
+            <w:rtl/>
+          </w:rPr>
+          <w:t>מאפטם</w:t>
+        </w:r>
+        <w:proofErr w:type="spellEnd"/>
+        <w:r>
+          <w:rPr>
+            <w:rFonts w:eastAsiaTheme="minorEastAsia" w:hint="cs"/>
+            <w:rtl/>
+          </w:rPr>
+          <w:t xml:space="preserve"> (</w:t>
+        </w:r>
+        <w:r>
+          <w:rPr>
+            <w:rFonts w:eastAsiaTheme="minorEastAsia"/>
+          </w:rPr>
+          <w:t>Optimizer</w:t>
+        </w:r>
+        <w:r>
+          <w:rPr>
+            <w:rFonts w:eastAsiaTheme="minorEastAsia" w:hint="cs"/>
+            <w:rtl/>
+          </w:rPr>
+          <w:t xml:space="preserve">) </w:t>
+        </w:r>
+      </w:ins>
+      <w:r>
+        <w:rPr>
+          <w:rFonts w:eastAsiaTheme="minorEastAsia" w:hint="cs"/>
+          <w:rtl/>
+        </w:rPr>
+        <w:t>כלשה</w:t>
+      </w:r>
+      <w:ins w:id="2" w:author="jonathan kahana" w:date="2020-05-11T14:52:00Z">
+        <w:r>
+          <w:rPr>
+            <w:rFonts w:eastAsiaTheme="minorEastAsia" w:hint="cs"/>
+            <w:rtl/>
+          </w:rPr>
+          <w:t>ו</w:t>
+        </w:r>
+      </w:ins>
+      <w:del w:id="3" w:author="jonathan kahana" w:date="2020-05-11T14:52:00Z">
+        <w:r>
+          <w:rPr>
+            <w:rFonts w:eastAsiaTheme="minorEastAsia" w:hint="cs"/>
+            <w:rtl/>
+          </w:rPr>
+          <w:delText>י</w:delText>
+        </w:r>
+      </w:del>
+      <w:r>
+        <w:rPr>
+          <w:rFonts w:eastAsiaTheme="minorEastAsia" w:hint="cs"/>
+          <w:rtl/>
+        </w:rPr>
+        <w:t xml:space="preserve"> (כמו </w:t>
       </w:r>
       <w:r>
         <w:rPr>
@@ -333,7 +412,82 @@
           <w:rFonts w:eastAsiaTheme="minorEastAsia" w:hint="cs"/>
           <w:rtl/>
         </w:rPr>
-        <w:t xml:space="preserve">. היתרון בשיטות פרמטריות היא שהבעיה כעת פשוטה יותר. במקום לחפש פונקציה מצורה כלשהי במרחב אנחנו מחפשים מספר קבוע של פרמטרים. החיסרון הוא שבמידה ו </w:t>
+        <w:t>. היתרון בשיטות פרמטריות ה</w:t>
+      </w:r>
+      <w:ins w:id="4" w:author="jonathan kahana" w:date="2020-05-11T14:53:00Z">
+        <w:r>
+          <w:rPr>
+            <w:rFonts w:eastAsiaTheme="minorEastAsia" w:hint="cs"/>
+            <w:rtl/>
+          </w:rPr>
+          <w:t>ו</w:t>
+        </w:r>
+      </w:ins>
+      <w:del w:id="5" w:author="jonathan kahana" w:date="2020-05-11T14:53:00Z">
+        <w:r>
+          <w:rPr>
+            <w:rFonts w:eastAsiaTheme="minorEastAsia" w:hint="cs"/>
+            <w:rtl/>
+          </w:rPr>
+          <w:delText>י</w:delText>
+        </w:r>
+      </w:del>
+      <w:r>
+        <w:rPr>
+          <w:rFonts w:eastAsiaTheme="minorEastAsia" w:hint="cs"/>
+          <w:rtl/>
+        </w:rPr>
+        <w:t>א</w:t>
+      </w:r>
+      <w:del w:id="6" w:author="jonathan kahana" w:date="2020-05-11T14:53:00Z">
+        <w:r>
+          <w:rPr>
+            <w:rFonts w:eastAsiaTheme="minorEastAsia" w:hint="cs"/>
+            <w:rtl/>
+          </w:rPr>
+          <w:delText xml:space="preserve"> שהבעיה כעת פשוטה יותר</w:delText>
+        </w:r>
+      </w:del>
+      <w:ins w:id="7" w:author="jonathan kahana" w:date="2020-05-11T14:53:00Z">
+        <w:r>
+          <w:rPr>
+            <w:rFonts w:eastAsiaTheme="minorEastAsia" w:hint="cs"/>
+            <w:rtl/>
+          </w:rPr>
+          <w:t xml:space="preserve"> </w:t>
+        </w:r>
+      </w:ins>
+      <w:ins w:id="8" w:author="jonathan kahana" w:date="2020-05-11T14:54:00Z">
+        <w:r>
+          <w:rPr>
+            <w:rFonts w:eastAsiaTheme="minorEastAsia" w:hint="cs"/>
+            <w:rtl/>
+          </w:rPr>
+          <w:t>שיש לחוקר אפשרות להכניס הנחה מקלה על המידע, שמאפשרת להשתמש במודל סטטיסטי פשוט יותר</w:t>
+        </w:r>
+      </w:ins>
+      <w:r>
+        <w:rPr>
+          <w:rFonts w:eastAsiaTheme="minorEastAsia" w:hint="cs"/>
+          <w:rtl/>
+        </w:rPr>
+        <w:t xml:space="preserve">. </w:t>
+      </w:r>
+      <w:ins w:id="9" w:author="jonathan kahana" w:date="2020-05-11T14:54:00Z">
+        <w:r>
+          <w:rPr>
+            <w:rFonts w:eastAsiaTheme="minorEastAsia" w:hint="cs"/>
+            <w:rtl/>
+          </w:rPr>
+          <w:t xml:space="preserve">בנוסף, </w:t>
+        </w:r>
+      </w:ins>
+      <w:r>
+        <w:rPr>
+          <w:rFonts w:eastAsiaTheme="minorEastAsia" w:hint="cs"/>
+          <w:rtl/>
+        </w:rPr>
+        <w:t xml:space="preserve">במקום לחפש פונקציה מצורה כלשהי במרחב אנחנו מחפשים מספר קבוע של פרמטרים. החיסרון הוא שבמידה ו </w:t>
       </w:r>
       <m:oMath>
         <m:r>
@@ -348,7 +502,115 @@
           <w:rFonts w:eastAsiaTheme="minorEastAsia" w:hint="cs"/>
           <w:rtl/>
         </w:rPr>
-        <w:t xml:space="preserve"> לא מהצורה שהנחנו שהיא הביצועים של הפונקציה שנעריך עלולים להיות גרועים.</w:t>
+        <w:t xml:space="preserve"> לא מהצורה שהנחנו שהיא הביצועים של הפונקציה שנעריך עלולים להיות</w:t>
+      </w:r>
+      <w:del w:id="10" w:author="jonathan kahana" w:date="2020-05-11T13:26:00Z">
+        <w:r>
+          <w:rPr>
+            <w:rFonts w:eastAsiaTheme="minorEastAsia" w:hint="cs"/>
+            <w:rtl/>
+          </w:rPr>
+          <w:delText xml:space="preserve"> </w:delText>
+        </w:r>
+      </w:del>
+      <w:ins w:id="11" w:author="jonathan kahana" w:date="2020-05-11T13:26:00Z">
+        <w:r>
+          <w:rPr>
+            <w:rFonts w:eastAsiaTheme="minorEastAsia" w:hint="cs"/>
+            <w:rtl/>
+          </w:rPr>
+          <w:t xml:space="preserve"> לא אופטימליים (שכן </w:t>
+        </w:r>
+      </w:ins>
+      <w:ins w:id="12" w:author="jonathan kahana" w:date="2020-05-11T13:27:00Z">
+        <w:r>
+          <w:rPr>
+            <w:rFonts w:eastAsiaTheme="minorEastAsia" w:hint="cs"/>
+            <w:rtl/>
+          </w:rPr>
+          <w:t>הנח</w:t>
+        </w:r>
+      </w:ins>
+      <w:ins w:id="13" w:author="jonathan kahana" w:date="2020-05-11T13:28:00Z">
+        <w:r>
+          <w:rPr>
+            <w:rFonts w:eastAsiaTheme="minorEastAsia" w:hint="cs"/>
+            <w:rtl/>
+          </w:rPr>
+          <w:t>ת הבסיס</w:t>
+        </w:r>
+      </w:ins>
+      <w:ins w:id="14" w:author="jonathan kahana" w:date="2020-05-11T13:27:00Z">
+        <w:r>
+          <w:rPr>
+            <w:rFonts w:eastAsiaTheme="minorEastAsia" w:hint="cs"/>
+            <w:rtl/>
+          </w:rPr>
+          <w:t xml:space="preserve"> שהמידע מת</w:t>
+        </w:r>
+      </w:ins>
+      <w:ins w:id="15" w:author="jonathan kahana" w:date="2020-05-11T13:28:00Z">
+        <w:r>
+          <w:rPr>
+            <w:rFonts w:eastAsiaTheme="minorEastAsia" w:hint="cs"/>
+            <w:rtl/>
+          </w:rPr>
+          <w:t>נהג על פי פונקציה מהצורה הזו לא בהכרח נכונה)</w:t>
+        </w:r>
+      </w:ins>
+      <w:del w:id="16" w:author="jonathan kahana" w:date="2020-05-11T13:26:00Z">
+        <w:r>
+          <w:rPr>
+            <w:rFonts w:eastAsiaTheme="minorEastAsia" w:hint="cs"/>
+            <w:rtl/>
+          </w:rPr>
+          <w:delText>גרועים</w:delText>
+        </w:r>
+      </w:del>
+      <w:ins w:id="17" w:author="jonathan kahana" w:date="2020-05-11T13:33:00Z">
+        <w:r>
+          <w:rPr>
+            <w:rFonts w:eastAsiaTheme="minorEastAsia" w:hint="cs"/>
+            <w:rtl/>
+          </w:rPr>
+          <w:t xml:space="preserve"> </w:t>
+        </w:r>
+        <w:r>
+          <w:rPr>
+            <w:rFonts w:eastAsiaTheme="minorEastAsia"/>
+            <w:rtl/>
+          </w:rPr>
+          <w:t>–</w:t>
+        </w:r>
+        <w:r>
+          <w:rPr>
+            <w:rFonts w:eastAsiaTheme="minorEastAsia" w:hint="cs"/>
+            <w:rtl/>
+          </w:rPr>
+          <w:t xml:space="preserve"> שים לב שגם רשת היא גישה פרמטרית לכן לפעמים ההנחה שאתה עושה על המציאות היא מאוד נמוכה, והשליטה בסיבוכיות המוד</w:t>
+        </w:r>
+      </w:ins>
+      <w:ins w:id="18" w:author="jonathan kahana" w:date="2020-05-11T13:34:00Z">
+        <w:r>
+          <w:rPr>
+            <w:rFonts w:eastAsiaTheme="minorEastAsia" w:hint="cs"/>
+            <w:rtl/>
+          </w:rPr>
+          <w:t xml:space="preserve">ל באופן ישיר יכולה להוות יתרון חזק למשל בהגבלת מספר השכבות למניעת </w:t>
+        </w:r>
+        <w:r>
+          <w:rPr>
+            <w:rFonts w:eastAsiaTheme="minorEastAsia"/>
+          </w:rPr>
+          <w:t>overfitting</w:t>
+        </w:r>
+      </w:ins>
+      <w:r>
+        <w:rPr>
+          <w:rFonts w:eastAsiaTheme="minorEastAsia" w:hint="cs"/>
+          <w:rtl/>
+        </w:rPr>
+        <w:t>.</w:t>
       </w:r>
     </w:p>
     <w:p>
@@ -381,7 +643,81 @@
           <w:rFonts w:eastAsiaTheme="minorEastAsia" w:hint="cs"/>
           <w:rtl/>
         </w:rPr>
-        <w:t xml:space="preserve"> אלא פשוט מנסות למצוא פונקציה בהתאם לפונקציית המטרה. היתרון בשיטות אלה הוא שלרוב הן יהיו יותר מדויקות (כי לא מניחות הנחות על </w:t>
+        <w:t xml:space="preserve"> אלא פשוט מנסות למצוא פונקציה בהתאם לפונקציית המטרה. היתרון בשיטות אלה הוא </w:t>
+      </w:r>
+      <w:ins w:id="19" w:author="jonathan kahana" w:date="2020-05-11T13:36:00Z">
+        <w:r>
+          <w:rPr>
+            <w:rFonts w:eastAsiaTheme="minorEastAsia"/>
+            <w:rtl/>
+          </w:rPr>
+          <w:tab/>
+        </w:r>
+        <w:r>
+          <w:rPr>
+            <w:rFonts w:eastAsiaTheme="minorEastAsia" w:hint="cs"/>
+            <w:rtl/>
+          </w:rPr>
+          <w:t>שהן לא עושות הנחות על המידע לפני האימון, ולכן גמישות יותר ויכולות לבט</w:t>
+        </w:r>
+      </w:ins>
+      <w:ins w:id="20" w:author="jonathan kahana" w:date="2020-05-11T13:37:00Z">
+        <w:r>
+          <w:rPr>
+            <w:rFonts w:eastAsiaTheme="minorEastAsia" w:hint="cs"/>
+            <w:rtl/>
+          </w:rPr>
+          <w:t xml:space="preserve">א טווח רחב יותר של התפלגויות של המידע (קח בחשבון שגישה פרמטרית יכולה להיות מאוד מסובכת גם כגון רשת </w:t>
+        </w:r>
+        <w:r>
+          <w:rPr>
+            <w:rFonts w:eastAsiaTheme="minorEastAsia"/>
+            <w:rtl/>
+          </w:rPr>
+          <w:t>–</w:t>
+        </w:r>
+        <w:r>
+          <w:rPr>
+            <w:rFonts w:eastAsiaTheme="minorEastAsia" w:hint="cs"/>
+            <w:rtl/>
+          </w:rPr>
+          <w:t xml:space="preserve"> לכן ההגדרה הזאת לא תמיד אומרת הרבה).</w:t>
+        </w:r>
+      </w:ins>
+      <w:del w:id="21" w:author="jonathan kahana" w:date="2020-05-11T13:36:00Z">
+        <w:r>
+          <w:rPr>
+            <w:rFonts w:eastAsiaTheme="minorEastAsia" w:hint="cs"/>
+            <w:rtl/>
+          </w:rPr>
+          <w:delText xml:space="preserve">שלרוב הן יהיו יותר מדויקות (כי לא מניחות הנחות על </w:delText>
+        </w:r>
+      </w:del>
+      <m:oMath>
+        <m:r>
+          <w:del w:id="22" w:author="jonathan kahana" w:date="2020-05-11T13:36:00Z">
+            <w:rPr>
+              <w:rFonts w:ascii="Cambria Math" w:eastAsiaTheme="minorEastAsia" w:hAnsi="Cambria Math"/>
+            </w:rPr>
+            <m:t>f</m:t>
+          </w:del>
+        </m:r>
+      </m:oMath>
+      <w:del w:id="23" w:author="jonathan kahana" w:date="2020-05-11T13:36:00Z">
+        <w:r>
+          <w:rPr>
+            <w:rFonts w:eastAsiaTheme="minorEastAsia" w:hint="cs"/>
+            <w:rtl/>
+          </w:rPr>
+          <w:delText>)</w:delText>
+        </w:r>
+      </w:del>
+      <w:r>
+        <w:rPr>
+          <w:rFonts w:eastAsiaTheme="minorEastAsia" w:hint="cs"/>
+          <w:rtl/>
+        </w:rPr>
+        <w:t xml:space="preserve">. החיסרון הוא שבגלל שמרחב החיפוש גדול מאד, יש דרישה להרבה דוגמאות שונות של </w:t>
       </w:r>
       <m:oMath>
         <m:r>
@@ -396,22 +732,50 @@
           <w:rFonts w:eastAsiaTheme="minorEastAsia" w:hint="cs"/>
           <w:rtl/>
         </w:rPr>
-        <w:t xml:space="preserve">). החיסרון הוא שבגלל שמרחב החיפוש גדול מאד, יש דרישה להרבה דוגמאות שונות של </w:t>
-      </w:r>
-      <m:oMath>
-        <m:r>
-          <w:rPr>
-            <w:rFonts w:ascii="Cambria Math" w:eastAsiaTheme="minorEastAsia" w:hAnsi="Cambria Math"/>
-          </w:rPr>
-          <m:t>f</m:t>
-        </m:r>
-      </m:oMath>
-      <w:r>
-        <w:rPr>
-          <w:rFonts w:eastAsiaTheme="minorEastAsia" w:hint="cs"/>
-          <w:rtl/>
-        </w:rPr>
-        <w:t xml:space="preserve"> על מנת לקבל תוצאה טובה.</w:t>
+        <w:t xml:space="preserve"> על מנת לקבל תוצאה טובה</w:t>
+      </w:r>
+      <w:ins w:id="24" w:author="jonathan kahana" w:date="2020-05-11T13:38:00Z">
+        <w:r>
+          <w:rPr>
+            <w:rFonts w:eastAsiaTheme="minorEastAsia" w:hint="cs"/>
+            <w:rtl/>
+          </w:rPr>
+          <w:t xml:space="preserve"> (לא בהכרח שיש צורך בהרבה דוגמאות כמו שייקח למודל זמן רב להתאמן </w:t>
+        </w:r>
+        <w:r>
+          <w:rPr>
+            <w:rFonts w:eastAsiaTheme="minorEastAsia"/>
+            <w:rtl/>
+          </w:rPr>
+          <w:t>–</w:t>
+        </w:r>
+        <w:r>
+          <w:rPr>
+            <w:rFonts w:eastAsiaTheme="minorEastAsia" w:hint="cs"/>
+            <w:rtl/>
+          </w:rPr>
+          <w:t xml:space="preserve"> למשל רשת, גם קטנה, עדיין צריכה כמות גדולה יותר של דוגמאות לרוב על פני </w:t>
+        </w:r>
+        <w:r>
+          <w:rPr>
+            <w:rFonts w:eastAsiaTheme="minorEastAsia" w:hint="cs"/>
+          </w:rPr>
+          <w:t>RF</w:t>
+        </w:r>
+        <w:r>
+          <w:rPr>
+            <w:rFonts w:eastAsiaTheme="minorEastAsia" w:hint="cs"/>
+            <w:rtl/>
+          </w:rPr>
+          <w:t>)</w:t>
+        </w:r>
+      </w:ins>
+      <w:r>
+        <w:rPr>
+          <w:rFonts w:eastAsiaTheme="minorEastAsia" w:hint="cs"/>
+          <w:rtl/>
+        </w:rPr>
+        <w:t>.</w:t>
       </w:r>
     </w:p>
     <w:p>
@@ -436,7 +800,37 @@
           <w:rFonts w:eastAsiaTheme="minorEastAsia" w:hint="cs"/>
           <w:rtl/>
         </w:rPr>
-        <w:t>שיש להם פוטנציאל לתת תוצאות יותר טובות</w:t>
+        <w:t xml:space="preserve">שיש להם פוטנציאל </w:t>
+      </w:r>
+      <w:ins w:id="25" w:author="jonathan kahana" w:date="2020-05-11T13:39:00Z">
+        <w:r>
+          <w:rPr>
+            <w:rFonts w:eastAsiaTheme="minorEastAsia" w:hint="cs"/>
+            <w:rtl/>
+          </w:rPr>
+          <w:t xml:space="preserve">(דגש על פוטנציאל וחוסר מגבלות </w:t>
+        </w:r>
+        <w:r>
+          <w:rPr>
+            <w:rFonts w:eastAsiaTheme="minorEastAsia"/>
+            <w:rtl/>
+          </w:rPr>
+          <w:t>–</w:t>
+        </w:r>
+        <w:r>
+          <w:rPr>
+            <w:rFonts w:eastAsiaTheme="minorEastAsia" w:hint="cs"/>
+            <w:rtl/>
+          </w:rPr>
+          <w:t xml:space="preserve"> לא בהכרח שזה יהיה כך) </w:t>
+        </w:r>
+      </w:ins>
+      <w:r>
+        <w:rPr>
+          <w:rFonts w:eastAsiaTheme="minorEastAsia" w:hint="cs"/>
+          <w:rtl/>
+        </w:rPr>
+        <w:t>לתת תוצאות יותר טובות</w:t>
       </w:r>
       <w:r>
         <w:rPr>
@@ -513,6 +907,28 @@
           <m:t>(X)</m:t>
         </m:r>
       </m:oMath>
+      <w:ins w:id="26" w:author="jonathan kahana" w:date="2020-05-11T13:40:00Z">
+        <w:r>
+          <w:rPr>
+            <w:rFonts w:eastAsiaTheme="minorEastAsia" w:hint="cs"/>
+            <w:rtl/>
+          </w:rPr>
+          <w:t xml:space="preserve"> (ממש לא נכון. </w:t>
+        </w:r>
+        <w:r>
+          <w:rPr>
+            <w:rFonts w:eastAsiaTheme="minorEastAsia" w:hint="cs"/>
+          </w:rPr>
+          <w:t>RF</w:t>
+        </w:r>
+        <w:r>
+          <w:rPr>
+            <w:rFonts w:eastAsiaTheme="minorEastAsia" w:hint="cs"/>
+            <w:rtl/>
+          </w:rPr>
+          <w:t xml:space="preserve"> כדוגמא נגדית קלה)</w:t>
+        </w:r>
+      </w:ins>
       <w:r>
         <w:rPr>
           <w:rFonts w:eastAsiaTheme="minorEastAsia" w:hint="cs"/>
@@ -531,8 +947,132 @@
           <w:rFonts w:eastAsiaTheme="minorEastAsia" w:hint="cs"/>
           <w:rtl/>
         </w:rPr>
-        <w:t xml:space="preserve"> למידע שיש לנו. </w:t>
-      </w:r>
+        <w:t xml:space="preserve"> למידע שיש לנו</w:t>
+      </w:r>
+      <w:ins w:id="27" w:author="jonathan kahana" w:date="2020-05-11T13:40:00Z">
+        <w:r>
+          <w:rPr>
+            <w:rFonts w:eastAsiaTheme="minorEastAsia" w:hint="cs"/>
+            <w:rtl/>
+          </w:rPr>
+          <w:t xml:space="preserve"> (נכון.</w:t>
+        </w:r>
+      </w:ins>
+      <w:ins w:id="28" w:author="jonathan kahana" w:date="2020-05-11T13:41:00Z">
+        <w:r>
+          <w:rPr>
+            <w:rFonts w:eastAsiaTheme="minorEastAsia" w:hint="cs"/>
+            <w:rtl/>
+          </w:rPr>
+          <w:t xml:space="preserve"> בגלל שהן לא מוגבלות לתצורה כלשהי של פונקציה, יש להן סיכוי יותר חזק להגיע ל</w:t>
+        </w:r>
+        <w:r>
+          <w:rPr>
+            <w:rFonts w:eastAsiaTheme="minorEastAsia"/>
+          </w:rPr>
+          <w:t xml:space="preserve">Overfitting </w:t>
+        </w:r>
+        <w:r>
+          <w:rPr>
+            <w:rFonts w:eastAsiaTheme="minorEastAsia" w:hint="cs"/>
+            <w:rtl/>
+          </w:rPr>
+          <w:t xml:space="preserve"> על מידע ה</w:t>
+        </w:r>
+        <w:r>
+          <w:rPr>
+            <w:rFonts w:eastAsiaTheme="minorEastAsia"/>
+          </w:rPr>
+          <w:t>train</w:t>
+        </w:r>
+        <w:r>
+          <w:rPr>
+            <w:rFonts w:eastAsiaTheme="minorEastAsia" w:hint="cs"/>
+            <w:rtl/>
+          </w:rPr>
+          <w:t xml:space="preserve"> [דוגמא קלה מאוד לזה זה מודל </w:t>
+        </w:r>
+      </w:ins>
+      <w:ins w:id="29" w:author="jonathan kahana" w:date="2020-05-11T13:42:00Z">
+        <w:r>
+          <w:rPr>
+            <w:rFonts w:eastAsiaTheme="minorEastAsia" w:hint="cs"/>
+            <w:rtl/>
+          </w:rPr>
+          <w:t>לא פרמטרי טיפש מאוד שפשוט זוכר את כל הדוגמאות וחוזה אותן במדויק ב</w:t>
+        </w:r>
+        <w:r>
+          <w:rPr>
+            <w:rFonts w:eastAsiaTheme="minorEastAsia"/>
+          </w:rPr>
+          <w:t>train</w:t>
+        </w:r>
+        <w:r>
+          <w:rPr>
+            <w:rFonts w:eastAsiaTheme="minorEastAsia" w:hint="cs"/>
+            <w:rtl/>
+          </w:rPr>
+          <w:t xml:space="preserve"> </w:t>
+        </w:r>
+        <w:r>
+          <w:rPr>
+            <w:rFonts w:eastAsiaTheme="minorEastAsia"/>
+            <w:rtl/>
+          </w:rPr>
+          <w:t>–</w:t>
+        </w:r>
+        <w:r>
+          <w:rPr>
+            <w:rFonts w:eastAsiaTheme="minorEastAsia" w:hint="cs"/>
+            <w:rtl/>
+          </w:rPr>
+          <w:t xml:space="preserve"> קצת דומה ל</w:t>
+        </w:r>
+        <w:r>
+          <w:rPr>
+            <w:rFonts w:eastAsiaTheme="minorEastAsia" w:hint="cs"/>
+          </w:rPr>
+          <w:t>KNN</w:t>
+        </w:r>
+        <w:r>
+          <w:rPr>
+            <w:rFonts w:eastAsiaTheme="minorEastAsia" w:hint="cs"/>
+            <w:rtl/>
+          </w:rPr>
+          <w:t xml:space="preserve"> עם </w:t>
+        </w:r>
+        <w:r>
+          <w:rPr>
+            <w:rFonts w:eastAsiaTheme="minorEastAsia"/>
+          </w:rPr>
+          <w:t>k=1</w:t>
+        </w:r>
+      </w:ins>
+      <w:ins w:id="30" w:author="jonathan kahana" w:date="2020-05-11T13:41:00Z">
+        <w:r>
+          <w:rPr>
+            <w:rFonts w:eastAsiaTheme="minorEastAsia" w:hint="cs"/>
+            <w:rtl/>
+          </w:rPr>
+          <w:t>])</w:t>
+        </w:r>
+      </w:ins>
+      <w:r>
+        <w:rPr>
+          <w:rFonts w:eastAsiaTheme="minorEastAsia" w:hint="cs"/>
+          <w:rtl/>
+        </w:rPr>
+        <w:t>.</w:t>
+      </w:r>
+      <w:del w:id="31" w:author="jonathan kahana" w:date="2020-05-11T13:45:00Z">
+        <w:r>
+          <w:rPr>
+            <w:rFonts w:eastAsiaTheme="minorEastAsia" w:hint="cs"/>
+            <w:rtl/>
+          </w:rPr>
+          <w:delText xml:space="preserve"> </w:delText>
+        </w:r>
+      </w:del>
     </w:p>
     <w:p>
       <w:pPr>
@@ -544,7 +1084,6 @@
         <w:bidi/>
         <w:jc w:val="both"/>
         <w:rPr>
-          <w:rFonts w:hint="cs"/>
           <w:rtl/>
         </w:rPr>
       </w:pPr>
@@ -605,7 +1144,83 @@
           <w:rFonts w:eastAsiaTheme="minorEastAsia" w:hint="cs"/>
           <w:rtl/>
         </w:rPr>
-        <w:t xml:space="preserve"> מתאר כמה המודל שלנו תואם את הפונקציה בפועל (האם הוא משקף את התפלגות התצפיות בפועל).</w:t>
+        <w:t xml:space="preserve"> מתאר כמה המודל שלנו תואם את </w:t>
+      </w:r>
+      <w:del w:id="32" w:author="jonathan kahana" w:date="2020-05-11T13:48:00Z">
+        <w:r>
+          <w:rPr>
+            <w:rFonts w:eastAsiaTheme="minorEastAsia" w:hint="cs"/>
+            <w:rtl/>
+          </w:rPr>
+          <w:delText xml:space="preserve">הפונקציה בפועל (האם הוא משקף את </w:delText>
+        </w:r>
+      </w:del>
+      <w:r>
+        <w:rPr>
+          <w:rFonts w:eastAsiaTheme="minorEastAsia" w:hint="cs"/>
+          <w:rtl/>
+        </w:rPr>
+        <w:t>התפלגות התצפיות בפועל</w:t>
+      </w:r>
+      <w:del w:id="33" w:author="jonathan kahana" w:date="2020-05-11T13:48:00Z">
+        <w:r>
+          <w:rPr>
+            <w:rFonts w:eastAsiaTheme="minorEastAsia" w:hint="cs"/>
+            <w:rtl/>
+          </w:rPr>
+          <w:delText>)</w:delText>
+        </w:r>
+      </w:del>
+      <w:ins w:id="34" w:author="jonathan kahana" w:date="2020-05-11T13:48:00Z">
+        <w:r>
+          <w:rPr>
+            <w:rFonts w:eastAsiaTheme="minorEastAsia" w:hint="cs"/>
+            <w:rtl/>
+          </w:rPr>
+          <w:t xml:space="preserve"> (שים לב שיש שגיאה שאפשר ממש למדוד </w:t>
+        </w:r>
+        <w:r>
+          <w:rPr>
+            <w:rFonts w:eastAsiaTheme="minorEastAsia"/>
+          </w:rPr>
+          <w:t>variance</w:t>
+        </w:r>
+        <w:r>
+          <w:rPr>
+            <w:rFonts w:eastAsiaTheme="minorEastAsia" w:hint="cs"/>
+            <w:rtl/>
+          </w:rPr>
+          <w:t xml:space="preserve"> אבל יות</w:t>
+        </w:r>
+      </w:ins>
+      <w:ins w:id="35" w:author="jonathan kahana" w:date="2020-05-11T13:49:00Z">
+        <w:r>
+          <w:rPr>
+            <w:rFonts w:eastAsiaTheme="minorEastAsia" w:hint="cs"/>
+            <w:rtl/>
+          </w:rPr>
+          <w:t xml:space="preserve">ר קשה למדוד </w:t>
+        </w:r>
+        <w:r>
+          <w:rPr>
+            <w:rFonts w:eastAsiaTheme="minorEastAsia"/>
+          </w:rPr>
+          <w:t>bias</w:t>
+        </w:r>
+        <w:r>
+          <w:rPr>
+            <w:rFonts w:eastAsiaTheme="minorEastAsia" w:hint="cs"/>
+            <w:rtl/>
+          </w:rPr>
+          <w:t xml:space="preserve"> שכן יש גם שגיאות תיוג / מדידה שלא ניתן לתקן)</w:t>
+        </w:r>
+      </w:ins>
+      <w:r>
+        <w:rPr>
+          <w:rFonts w:eastAsiaTheme="minorEastAsia" w:hint="cs"/>
+          <w:rtl/>
+        </w:rPr>
+        <w:t>.</w:t>
       </w:r>
       <w:r>
         <w:rPr>
@@ -638,7 +1253,32 @@
           <w:rFonts w:eastAsiaTheme="minorEastAsia" w:hint="cs"/>
           <w:rtl/>
         </w:rPr>
-        <w:t xml:space="preserve"> גבוה. היות ופשטות המודל לרוב נמצאת ביחס הפוך מגמישות המודל, כך גם </w:t>
+        <w:t xml:space="preserve"> גבוה. היות ופשטות המודל </w:t>
+      </w:r>
+      <w:del w:id="36" w:author="jonathan kahana" w:date="2020-05-11T15:02:00Z">
+        <w:r>
+          <w:rPr>
+            <w:rFonts w:eastAsiaTheme="minorEastAsia" w:hint="cs"/>
+            <w:rtl/>
+          </w:rPr>
+          <w:delText xml:space="preserve">לרוב </w:delText>
+        </w:r>
+      </w:del>
+      <w:ins w:id="37" w:author="jonathan kahana" w:date="2020-05-11T15:02:00Z">
+        <w:r>
+          <w:rPr>
+            <w:rFonts w:eastAsiaTheme="minorEastAsia" w:hint="cs"/>
+            <w:rtl/>
+          </w:rPr>
+          <w:t xml:space="preserve">תמיד </w:t>
+        </w:r>
+      </w:ins>
+      <w:r>
+        <w:rPr>
+          <w:rFonts w:eastAsiaTheme="minorEastAsia" w:hint="cs"/>
+          <w:rtl/>
+        </w:rPr>
+        <w:t xml:space="preserve">נמצאת ביחס הפוך מגמישות המודל, כך גם </w:t>
       </w:r>
       <w:r>
         <w:rPr>
@@ -692,6 +1332,55 @@
         </w:rPr>
         <w:t>python</w:t>
       </w:r>
+      <w:ins w:id="38" w:author="jonathan kahana" w:date="2020-05-11T13:46:00Z">
+        <w:r>
+          <w:rPr>
+            <w:rFonts w:eastAsiaTheme="minorEastAsia" w:hint="cs"/>
+            <w:rtl/>
+          </w:rPr>
+          <w:t xml:space="preserve"> [כן? עם </w:t>
+        </w:r>
+        <w:r>
+          <w:rPr>
+            <w:rFonts w:eastAsiaTheme="minorEastAsia" w:hint="cs"/>
+          </w:rPr>
+          <w:t>RF</w:t>
+        </w:r>
+        <w:r>
+          <w:rPr>
+            <w:rFonts w:eastAsiaTheme="minorEastAsia" w:hint="cs"/>
+            <w:rtl/>
+          </w:rPr>
+          <w:t xml:space="preserve"> אתה תצליח לחזות </w:t>
+        </w:r>
+        <w:r>
+          <w:rPr>
+            <w:rFonts w:eastAsiaTheme="minorEastAsia"/>
+          </w:rPr>
+          <w:t>random</w:t>
+        </w:r>
+        <w:r>
+          <w:rPr>
+            <w:rFonts w:eastAsiaTheme="minorEastAsia" w:hint="cs"/>
+            <w:rtl/>
+          </w:rPr>
+          <w:t xml:space="preserve">? </w:t>
+        </w:r>
+        <w:r>
+          <w:rPr>
+            <w:rFonts w:eastAsiaTheme="minorEastAsia"/>
+            <w:rtl/>
+          </w:rPr>
+          <w:t>–</w:t>
+        </w:r>
+        <w:r>
+          <w:rPr>
+            <w:rFonts w:eastAsiaTheme="minorEastAsia" w:hint="cs"/>
+            <w:rtl/>
+          </w:rPr>
+          <w:t xml:space="preserve"> האמירה נכונה הדוגמא ממש לא]</w:t>
+        </w:r>
+      </w:ins>
       <w:r>
         <w:rPr>
           <w:rFonts w:eastAsiaTheme="minorEastAsia" w:hint="cs"/>
@@ -724,7 +1413,7 @@
 </file>
 
 <file path=word/numbering.xml><?xml version="1.0" encoding="utf-8"?>
-<w:numbering xmlns:wpc="http://schemas.microsoft.com/office/word/2010/wordprocessingCanvas" xmlns:mc="http://schemas.openxmlformats.org/markup-compatibility/2006" xmlns:o="urn:schemas-microsoft-com:office:office" xmlns:r="http://schemas.openxmlformats.org/officeDocument/2006/relationships" xmlns:m="http://schemas.openxmlformats.org/officeDocument/2006/math" xmlns:v="urn:schemas-microsoft-com:vml" xmlns:wp14="http://schemas.microsoft.com/office/word/2010/wordprocessingDrawing" xmlns:wp="http://schemas.openxmlformats.org/drawingml/2006/wordprocessingDrawing" xmlns:w10="urn:schemas-microsoft-com:office:word" xmlns:w="http://schemas.openxmlformats.org/wordprocessingml/2006/main" xmlns:w14="http://schemas.microsoft.com/office/word/2010/wordml" xmlns:w15="http://schemas.microsoft.com/office/word/2012/wordml" xmlns:wpg="http://schemas.microsoft.com/office/word/2010/wordprocessingGroup" xmlns:wpi="http://schemas.microsoft.com/office/word/2010/wordprocessingInk" xmlns:wne="http://schemas.microsoft.com/office/word/2006/wordml" xmlns:wps="http://schemas.microsoft.com/office/word/2010/wordprocessingShape" mc:Ignorable="w14 w15 wp14">
+<w:numbering xmlns:wpc="http://schemas.microsoft.com/office/word/2010/wordprocessingCanvas" xmlns:cx="http://schemas.microsoft.com/office/drawing/2014/chartex" xmlns:cx1="http://schemas.microsoft.com/office/drawing/2015/9/8/chartex" xmlns:cx2="http://schemas.microsoft.com/office/drawing/2015/10/21/chartex" xmlns:cx3="http://schemas.microsoft.com/office/drawing/2016/5/9/chartex" xmlns:cx4="http://schemas.microsoft.com/office/drawing/2016/5/10/chartex" xmlns:cx5="http://schemas.microsoft.com/office/drawing/2016/5/11/chartex" xmlns:cx6="http://schemas.microsoft.com/office/drawing/2016/5/12/chartex" xmlns:cx7="http://schemas.microsoft.com/office/drawing/2016/5/13/chartex" xmlns:cx8="http://schemas.microsoft.com/office/drawing/2016/5/14/chartex" xmlns:mc="http://schemas.openxmlformats.org/markup-compatibility/2006" xmlns:aink="http://schemas.microsoft.com/office/drawing/2016/ink" xmlns:am3d="http://schemas.microsoft.com/office/drawing/2017/model3d" xmlns:o="urn:schemas-microsoft-com:office:office" xmlns:r="http://schemas.openxmlformats.org/officeDocument/2006/relationships" xmlns:m="http://schemas.openxmlformats.org/officeDocument/2006/math" xmlns:v="urn:schemas-microsoft-com:vml" xmlns:wp14="http://schemas.microsoft.com/office/word/2010/wordprocessingDrawing" xmlns:wp="http://schemas.openxmlformats.org/drawingml/2006/wordprocessingDrawing" xmlns:w10="urn:schemas-microsoft-com:office:word" xmlns:w="http://schemas.openxmlformats.org/wordprocessingml/2006/main" xmlns:w14="http://schemas.microsoft.com/office/word/2010/wordml" xmlns:w15="http://schemas.microsoft.com/office/word/2012/wordml" xmlns:w16cex="http://schemas.microsoft.com/office/word/2018/wordml/cex" xmlns:w16cid="http://schemas.microsoft.com/office/word/2016/wordml/cid" xmlns:w16="http://schemas.microsoft.com/office/word/2018/wordml" xmlns:w16se="http://schemas.microsoft.com/office/word/2015/wordml/symex" xmlns:wpg="http://schemas.microsoft.com/office/word/2010/wordprocessingGroup" xmlns:wpi="http://schemas.microsoft.com/office/word/2010/wordprocessingInk" xmlns:wne="http://schemas.microsoft.com/office/word/2006/wordml" xmlns:wps="http://schemas.microsoft.com/office/word/2010/wordprocessingShape" mc:Ignorable="w14 w15 w16se w16cid w16 w16cex wp14">
   <w:abstractNum w:abstractNumId="0" w15:restartNumberingAfterBreak="0">
     <w:nsid w:val="5BA62F37"/>
     <w:multiLevelType w:val="hybridMultilevel"/>
@@ -820,8 +1509,16 @@
 </w:numbering>
 </file>
 
+<file path=word/people.xml><?xml version="1.0" encoding="utf-8"?>
+<w15:people xmlns:wpc="http://schemas.microsoft.com/office/word/2010/wordprocessingCanvas" xmlns:cx="http://schemas.microsoft.com/office/drawing/2014/chartex" xmlns:cx1="http://schemas.microsoft.com/office/drawing/2015/9/8/chartex" xmlns:cx2="http://schemas.microsoft.com/office/drawing/2015/10/21/chartex" xmlns:cx3="http://schemas.microsoft.com/office/drawing/2016/5/9/chartex" xmlns:cx4="http://schemas.microsoft.com/office/drawing/2016/5/10/chartex" xmlns:cx5="http://schemas.microsoft.com/office/drawing/2016/5/11/chartex" xmlns:cx6="http://schemas.microsoft.com/office/drawing/2016/5/12/chartex" xmlns:cx7="http://schemas.microsoft.com/office/drawing/2016/5/13/chartex" xmlns:cx8="http://schemas.microsoft.com/office/drawing/2016/5/14/chartex" xmlns:mc="http://schemas.openxmlformats.org/markup-compatibility/2006" xmlns:aink="http://schemas.microsoft.com/office/drawing/2016/ink" xmlns:am3d="http://schemas.microsoft.com/office/drawing/2017/model3d" xmlns:o="urn:schemas-microsoft-com:office:office" xmlns:r="http://schemas.openxmlformats.org/officeDocument/2006/relationships" xmlns:m="http://schemas.openxmlformats.org/officeDocument/2006/math" xmlns:v="urn:schemas-microsoft-com:vml" xmlns:wp14="http://schemas.microsoft.com/office/word/2010/wordprocessingDrawing" xmlns:wp="http://schemas.openxmlformats.org/drawingml/2006/wordprocessingDrawing" xmlns:w10="urn:schemas-microsoft-com:office:word" xmlns:w="http://schemas.openxmlformats.org/wordprocessingml/2006/main" xmlns:w14="http://schemas.microsoft.com/office/word/2010/wordml" xmlns:w15="http://schemas.microsoft.com/office/word/2012/wordml" xmlns:w16cex="http://schemas.microsoft.com/office/word/2018/wordml/cex" xmlns:w16cid="http://schemas.microsoft.com/office/word/2016/wordml/cid" xmlns:w16="http://schemas.microsoft.com/office/word/2018/wordml" xmlns:w16se="http://schemas.microsoft.com/office/word/2015/wordml/symex" xmlns:wpg="http://schemas.microsoft.com/office/word/2010/wordprocessingGroup" xmlns:wpi="http://schemas.microsoft.com/office/word/2010/wordprocessingInk" xmlns:wne="http://schemas.microsoft.com/office/word/2006/wordml" xmlns:wps="http://schemas.microsoft.com/office/word/2010/wordprocessingShape" mc:Ignorable="w14 w15 w16se w16cid w16 w16cex wp14">
+  <w15:person w15:author="jonathan kahana">
+    <w15:presenceInfo w15:providerId="Windows Live" w15:userId="a2ed7134789b1225"/>
+  </w15:person>
+</w15:people>
+</file>
+
 <file path=word/styles.xml><?xml version="1.0" encoding="utf-8"?>
-<w:styles xmlns:mc="http://schemas.openxmlformats.org/markup-compatibility/2006" xmlns:r="http://schemas.openxmlformats.org/officeDocument/2006/relationships" xmlns:w="http://schemas.openxmlformats.org/wordprocessingml/2006/main" xmlns:w14="http://schemas.microsoft.com/office/word/2010/wordml" xmlns:w15="http://schemas.microsoft.com/office/word/2012/wordml" mc:Ignorable="w14 w15">
+<w:styles xmlns:mc="http://schemas.openxmlformats.org/markup-compatibility/2006" xmlns:r="http://schemas.openxmlformats.org/officeDocument/2006/relationships" xmlns:w="http://schemas.openxmlformats.org/wordprocessingml/2006/main" xmlns:w14="http://schemas.microsoft.com/office/word/2010/wordml" xmlns:w15="http://schemas.microsoft.com/office/word/2012/wordml" xmlns:w16cex="http://schemas.microsoft.com/office/word/2018/wordml/cex" xmlns:w16cid="http://schemas.microsoft.com/office/word/2016/wordml/cid" xmlns:w16="http://schemas.microsoft.com/office/word/2018/wordml" xmlns:w16se="http://schemas.microsoft.com/office/word/2015/wordml/symex" mc:Ignorable="w14 w15 w16se w16cid w16 w16cex">
   <w:docDefaults>
     <w:rPrDefault>
       <w:rPr>
@@ -837,7 +1534,7 @@
       </w:pPr>
     </w:pPrDefault>
   </w:docDefaults>
-  <w:latentStyles w:defLockedState="0" w:defUIPriority="99" w:defSemiHidden="0" w:defUnhideWhenUsed="0" w:defQFormat="0" w:count="371">
+  <w:latentStyles w:defLockedState="0" w:defUIPriority="99" w:defSemiHidden="0" w:defUnhideWhenUsed="0" w:defQFormat="0" w:count="376">
     <w:lsdException w:name="Normal" w:uiPriority="0" w:qFormat="1"/>
     <w:lsdException w:name="heading 1" w:uiPriority="9" w:qFormat="1"/>
     <w:lsdException w:name="heading 2" w:semiHidden="1" w:uiPriority="9" w:unhideWhenUsed="1" w:qFormat="1"/>
@@ -1209,6 +1906,11 @@
     <w:lsdException w:name="List Table 5 Dark Accent 6" w:uiPriority="50"/>
     <w:lsdException w:name="List Table 6 Colorful Accent 6" w:uiPriority="51"/>
     <w:lsdException w:name="List Table 7 Colorful Accent 6" w:uiPriority="52"/>
+    <w:lsdException w:name="Mention" w:semiHidden="1" w:unhideWhenUsed="1"/>
+    <w:lsdException w:name="Smart Hyperlink" w:semiHidden="1" w:unhideWhenUsed="1"/>
+    <w:lsdException w:name="Hashtag" w:semiHidden="1" w:unhideWhenUsed="1"/>
+    <w:lsdException w:name="Unresolved Mention" w:semiHidden="1" w:unhideWhenUsed="1"/>
+    <w:lsdException w:name="Smart Link" w:semiHidden="1" w:unhideWhenUsed="1"/>
   </w:latentStyles>
   <w:style w:type="paragraph" w:default="1" w:styleId="a">
     <w:name w:val="Normal"/>
@@ -1593,4 +2295,16 @@
     </a:ext>
   </a:extLst>
 </a:theme>
+</file>
+
+<file path=customXml/item1.xml><?xml version="1.0" encoding="utf-8"?>
+<b:Sources xmlns:b="http://schemas.openxmlformats.org/officeDocument/2006/bibliography" xmlns="http://schemas.openxmlformats.org/officeDocument/2006/bibliography" SelectedStyle="\APASixthEditionOfficeOnline.xsl" StyleName="APA" Version="6"/>
+</file>
+
+<file path=customXml/itemProps1.xml><?xml version="1.0" encoding="utf-8"?>
+<ds:datastoreItem xmlns:ds="http://schemas.openxmlformats.org/officeDocument/2006/customXml" ds:itemID="{4B119220-94DB-42F7-8759-3631D27336E8}">
+  <ds:schemaRefs>
+    <ds:schemaRef ds:uri="http://schemas.openxmlformats.org/officeDocument/2006/bibliography"/>
+  </ds:schemaRefs>
+</ds:datastoreItem>
 </file>
</xml_diff>